<commit_message>
951980_1 Added 3rd KB rephrasing.
</commit_message>
<xml_diff>
--- a/KB-PDF-category/How can we add page labels while importing pages from one PDF to another using Syncfusion Essential PDF in a C#.docx
+++ b/KB-PDF-category/How can we add page labels while importing pages from one PDF to another using Syncfusion Essential PDF in a C#.docx
@@ -14,12 +14,18 @@
           <w:b/>
           <w:bCs/>
         </w:rPr>
-        <w:t>How can we add page labels while importing pages from one PDF to another using Syncfusion Essential PDF in a C#</w:t>
+        <w:t>Adding Page Labels When Importing Pages Between PDFs</w:t>
       </w:r>
     </w:p>
     <w:p>
       <w:r>
-        <w:t>The Syncfusion Essential® PDF is a feature-rich and high performance </w:t>
+        <w:t>Syncfusion Essential</w:t>
+      </w:r>
+      <w:r>
+        <w:t>®</w:t>
+      </w:r>
+      <w:r>
+        <w:t xml:space="preserve"> PDF offers a powerful and high-performance </w:t>
       </w:r>
       <w:hyperlink r:id="rId5" w:tgtFrame="_blank" w:history="1">
         <w:r>
@@ -32,7 +38,10 @@
         </w:r>
       </w:hyperlink>
       <w:r>
-        <w:t> used to create, read, and edit PDF documents programmatically without Adobe dependencies. Using this library, you can add page labels while importing pages from one PDF to another using C#.</w:t>
+        <w:t xml:space="preserve"> </w:t>
+      </w:r>
+      <w:r>
+        <w:t>for creating, reading, and editing PDF documents without Adobe dependencies. This tutorial demonstrates how to add page labels while importing pages from one PDF to another using C#.</w:t>
       </w:r>
     </w:p>
     <w:p>
@@ -45,18 +54,35 @@
       </w:r>
     </w:p>
     <w:p>
-      <w:pPr>
-        <w:numPr>
-          <w:ilvl w:val="0"/>
-          <w:numId w:val="1"/>
-        </w:numPr>
-      </w:pPr>
-      <w:r>
-        <w:t>Create a new console application project.</w:t>
-      </w:r>
-      <w:r>
+      <w:r>
+        <w:rPr>
+          <w:b/>
+          <w:bCs/>
+        </w:rPr>
+        <w:t>1.</w:t>
+      </w:r>
+      <w:r>
+        <w:rPr>
+          <w:b/>
+          <w:bCs/>
+        </w:rPr>
+        <w:t>Create a Console Application</w:t>
+      </w:r>
+      <w:r>
+        <w:t>:</w:t>
+      </w:r>
+      <w:r>
+        <w:t xml:space="preserve"> </w:t>
+      </w:r>
+      <w:r>
+        <w:t>Set up a new console application project.</w:t>
+      </w:r>
+      <w:r>
+        <w:rPr>
+          <w:noProof/>
+        </w:rPr>
         <w:drawing>
-          <wp:inline distT="0" distB="0" distL="0" distR="0" wp14:anchorId="7715E702" wp14:editId="49616B26">
+          <wp:inline distT="0" distB="0" distL="0" distR="0" wp14:anchorId="7715E702" wp14:editId="74E3C4C8">
             <wp:extent cx="5943600" cy="2837180"/>
             <wp:effectExtent l="0" t="0" r="0" b="1270"/>
             <wp:docPr id="1811678515" name="Picture 6"/>
@@ -107,15 +133,34 @@
     </w:p>
     <w:p>
       <w:pPr>
-        <w:numPr>
-          <w:ilvl w:val="0"/>
-          <w:numId w:val="1"/>
-        </w:numPr>
+        <w:rPr>
+          <w:noProof/>
+        </w:rPr>
       </w:pPr>
       <w:r>
-        <w:t>Install the </w:t>
+        <w:t>2.</w:t>
+      </w:r>
+      <w:r>
+        <w:t xml:space="preserve"> </w:t>
+      </w:r>
+      <w:r>
+        <w:rPr>
+          <w:b/>
+          <w:bCs/>
+        </w:rPr>
+        <w:t>Install Syncfusion Package</w:t>
+      </w:r>
+      <w:r>
+        <w:t>:</w:t>
+      </w:r>
+      <w:r>
+        <w:t xml:space="preserve"> Add</w:t>
+      </w:r>
+      <w:r>
+        <w:t xml:space="preserve"> the </w:t>
       </w:r>
       <w:hyperlink r:id="rId7" w:tgtFrame="_blank" w:history="1">
+        <w:proofErr w:type="spellStart"/>
         <w:r>
           <w:rPr>
             <w:rStyle w:val="Hyperlink"/>
@@ -124,31 +169,26 @@
           </w:rPr>
           <w:t>Syncfusion.Pdf.Net.Core</w:t>
         </w:r>
+        <w:proofErr w:type="spellEnd"/>
       </w:hyperlink>
       <w:r>
-        <w:t> NuGet package as a reference to your console application from </w:t>
-      </w:r>
-      <w:hyperlink r:id="rId8" w:tgtFrame="_blank" w:history="1">
-        <w:r>
-          <w:rPr>
-            <w:rStyle w:val="Hyperlink"/>
-            <w:b/>
-            <w:bCs/>
-          </w:rPr>
-          <w:t>Nuget.org</w:t>
-        </w:r>
-      </w:hyperlink>
-      <w:r>
-        <w:t>.</w:t>
+        <w:t xml:space="preserve"> </w:t>
+      </w:r>
+      <w:r>
+        <w:t>NuGet package to your console application.</w:t>
       </w:r>
     </w:p>
     <w:p>
       <w:r>
+        <w:rPr>
+          <w:noProof/>
+        </w:rPr>
+        <w:lastRenderedPageBreak/>
         <w:drawing>
-          <wp:inline distT="0" distB="0" distL="0" distR="0" wp14:anchorId="1E4C2F3D" wp14:editId="1BFCB967">
-            <wp:extent cx="5943600" cy="2195195"/>
+          <wp:inline distT="0" distB="0" distL="0" distR="0" wp14:anchorId="52BA28C3" wp14:editId="244FB273">
+            <wp:extent cx="5943600" cy="2978785"/>
             <wp:effectExtent l="0" t="0" r="0" b="0"/>
-            <wp:docPr id="1561841653" name="Picture 5" descr="A screenshot of a computer&#10;&#10;AI-generated content may be incorrect."/>
+            <wp:docPr id="454274273" name="Picture 1" descr="Install NuGet package"/>
             <wp:cNvGraphicFramePr>
               <a:graphicFrameLocks xmlns:a="http://schemas.openxmlformats.org/drawingml/2006/main" noChangeAspect="1"/>
             </wp:cNvGraphicFramePr>
@@ -156,13 +196,13 @@
               <a:graphicData uri="http://schemas.openxmlformats.org/drawingml/2006/picture">
                 <pic:pic xmlns:pic="http://schemas.openxmlformats.org/drawingml/2006/picture">
                   <pic:nvPicPr>
-                    <pic:cNvPr id="1561841653" name="Picture 5" descr="A screenshot of a computer&#10;&#10;AI-generated content may be incorrect."/>
+                    <pic:cNvPr id="0" name="Picture 1" descr="Install NuGet package"/>
                     <pic:cNvPicPr>
                       <a:picLocks noChangeAspect="1" noChangeArrowheads="1"/>
                     </pic:cNvPicPr>
                   </pic:nvPicPr>
                   <pic:blipFill>
-                    <a:blip r:embed="rId9" cstate="print">
+                    <a:blip r:embed="rId8">
                       <a:extLst>
                         <a:ext uri="{28A0092B-C50C-407E-A947-70E740481C1C}">
                           <a14:useLocalDpi xmlns:a14="http://schemas.microsoft.com/office/drawing/2010/main" val="0"/>
@@ -177,7 +217,7 @@
                   <pic:spPr bwMode="auto">
                     <a:xfrm>
                       <a:off x="0" y="0"/>
-                      <a:ext cx="5943600" cy="2195195"/>
+                      <a:ext cx="5943600" cy="2978785"/>
                     </a:xfrm>
                     <a:prstGeom prst="rect">
                       <a:avLst/>
@@ -193,20 +233,56 @@
           </wp:inline>
         </w:drawing>
       </w:r>
+      <w:r>
+        <w:t>3.</w:t>
+      </w:r>
+      <w:r>
+        <w:t xml:space="preserve"> </w:t>
+      </w:r>
+      <w:r>
+        <w:rPr>
+          <w:b/>
+          <w:bCs/>
+        </w:rPr>
+        <w:t>Include Required Namespaces</w:t>
+      </w:r>
+      <w:r>
+        <w:t xml:space="preserve"> </w:t>
+      </w:r>
+      <w:r>
+        <w:t xml:space="preserve">Add the following namespaces </w:t>
+      </w:r>
+      <w:r>
+        <w:rPr>
+          <w:b/>
+          <w:bCs/>
+        </w:rPr>
+        <w:t xml:space="preserve">in </w:t>
+      </w:r>
+      <w:proofErr w:type="spellStart"/>
+      <w:r>
+        <w:rPr>
+          <w:b/>
+          <w:bCs/>
+        </w:rPr>
+        <w:t>Program.cs</w:t>
+      </w:r>
+      <w:proofErr w:type="spellEnd"/>
+      <w:r>
+        <w:rPr>
+          <w:b/>
+          <w:bCs/>
+        </w:rPr>
+        <w:t>.</w:t>
+      </w:r>
     </w:p>
     <w:p>
       <w:pPr>
-        <w:numPr>
-          <w:ilvl w:val="0"/>
-          <w:numId w:val="1"/>
-        </w:numPr>
+        <w:rPr>
+          <w:b/>
+          <w:bCs/>
+        </w:rPr>
       </w:pPr>
-      <w:r>
-        <w:lastRenderedPageBreak/>
-        <w:t>Include the following necessary namespaces in your Program.cs file.</w:t>
-      </w:r>
-    </w:p>
-    <w:p>
       <w:r>
         <w:rPr>
           <w:b/>
@@ -215,75 +291,144 @@
         <w:t>C#</w:t>
       </w:r>
     </w:p>
+    <w:tbl>
+      <w:tblPr>
+        <w:tblStyle w:val="TableGrid"/>
+        <w:tblW w:w="0" w:type="auto"/>
+        <w:tblLook w:val="04A0" w:firstRow="1" w:lastRow="0" w:firstColumn="1" w:lastColumn="0" w:noHBand="0" w:noVBand="1"/>
+      </w:tblPr>
+      <w:tblGrid>
+        <w:gridCol w:w="9350"/>
+      </w:tblGrid>
+      <w:tr>
+        <w:tc>
+          <w:tcPr>
+            <w:tcW w:w="9350" w:type="dxa"/>
+          </w:tcPr>
+          <w:p>
+            <w:r>
+              <w:t xml:space="preserve">using </w:t>
+            </w:r>
+            <w:proofErr w:type="spellStart"/>
+            <w:proofErr w:type="gramStart"/>
+            <w:r>
+              <w:rPr>
+                <w:b/>
+                <w:bCs/>
+              </w:rPr>
+              <w:t>Syncfusion</w:t>
+            </w:r>
+            <w:r>
+              <w:t>.Pdf.Graphics</w:t>
+            </w:r>
+            <w:proofErr w:type="spellEnd"/>
+            <w:proofErr w:type="gramEnd"/>
+            <w:r>
+              <w:t>;</w:t>
+            </w:r>
+          </w:p>
+          <w:p>
+            <w:r>
+              <w:t xml:space="preserve">using </w:t>
+            </w:r>
+            <w:proofErr w:type="spellStart"/>
+            <w:proofErr w:type="gramStart"/>
+            <w:r>
+              <w:rPr>
+                <w:b/>
+                <w:bCs/>
+              </w:rPr>
+              <w:t>Syncfusion</w:t>
+            </w:r>
+            <w:r>
+              <w:t>.Pdf.Parsing</w:t>
+            </w:r>
+            <w:proofErr w:type="spellEnd"/>
+            <w:proofErr w:type="gramEnd"/>
+            <w:r>
+              <w:t>;</w:t>
+            </w:r>
+          </w:p>
+          <w:p>
+            <w:r>
+              <w:t xml:space="preserve">using </w:t>
+            </w:r>
+            <w:proofErr w:type="spellStart"/>
+            <w:r>
+              <w:rPr>
+                <w:b/>
+                <w:bCs/>
+              </w:rPr>
+              <w:t>Syncfusion</w:t>
+            </w:r>
+            <w:r>
+              <w:t>.</w:t>
+            </w:r>
+            <w:proofErr w:type="gramStart"/>
+            <w:r>
+              <w:t>Pdf</w:t>
+            </w:r>
+            <w:proofErr w:type="spellEnd"/>
+            <w:r>
+              <w:t>;</w:t>
+            </w:r>
+            <w:proofErr w:type="gramEnd"/>
+          </w:p>
+          <w:p>
+            <w:r>
+              <w:t xml:space="preserve">using </w:t>
+            </w:r>
+            <w:proofErr w:type="spellStart"/>
+            <w:r>
+              <w:rPr>
+                <w:b/>
+                <w:bCs/>
+              </w:rPr>
+              <w:t>Syncfusion</w:t>
+            </w:r>
+            <w:r>
+              <w:t>.Drawing</w:t>
+            </w:r>
+            <w:proofErr w:type="spellEnd"/>
+            <w:r>
+              <w:t>;</w:t>
+            </w:r>
+          </w:p>
+        </w:tc>
+      </w:tr>
+    </w:tbl>
+    <w:p/>
     <w:p>
-      <w:r>
-        <w:t xml:space="preserve">using </w:t>
-      </w:r>
-      <w:r>
+      <w:pPr>
         <w:rPr>
           <w:b/>
           <w:bCs/>
         </w:rPr>
-        <w:t>Syncfusion</w:t>
-      </w:r>
-      <w:r>
-        <w:t>.Pdf.Graphics;</w:t>
-      </w:r>
-    </w:p>
-    <w:p>
-      <w:r>
-        <w:t xml:space="preserve">using </w:t>
+      </w:pPr>
+      <w:r>
+        <w:t>4.</w:t>
+      </w:r>
+      <w:r>
+        <w:t xml:space="preserve"> </w:t>
       </w:r>
       <w:r>
         <w:rPr>
           <w:b/>
           <w:bCs/>
         </w:rPr>
-        <w:t>Syncfusion</w:t>
-      </w:r>
-      <w:r>
-        <w:t>.Pdf.Parsing;</w:t>
-      </w:r>
-    </w:p>
-    <w:p>
-      <w:r>
-        <w:t xml:space="preserve">using </w:t>
-      </w:r>
-      <w:r>
-        <w:rPr>
-          <w:b/>
-          <w:bCs/>
-        </w:rPr>
-        <w:t>Syncfusion</w:t>
-      </w:r>
-      <w:r>
-        <w:t>.Pdf;</w:t>
-      </w:r>
-    </w:p>
-    <w:p>
-      <w:r>
-        <w:t xml:space="preserve">using </w:t>
-      </w:r>
-      <w:r>
-        <w:rPr>
-          <w:b/>
-          <w:bCs/>
-        </w:rPr>
-        <w:t>Syncfusion</w:t>
-      </w:r>
-      <w:r>
-        <w:t>.Drawing;</w:t>
-      </w:r>
-    </w:p>
-    <w:p>
-      <w:pPr>
-        <w:numPr>
-          <w:ilvl w:val="0"/>
-          <w:numId w:val="2"/>
-        </w:numPr>
-      </w:pPr>
-      <w:r>
-        <w:t>Add the following code to your Program.cs to import pages from one PDF to another and add page labels:</w:t>
+        <w:t>Implementation</w:t>
+      </w:r>
+      <w:r>
+        <w:t>:</w:t>
+      </w:r>
+      <w:r>
+        <w:t xml:space="preserve"> </w:t>
+      </w:r>
+      <w:r>
+        <w:t>Use the following C# code to import pages and add page labels</w:t>
+      </w:r>
+      <w:r>
+        <w:t>.</w:t>
       </w:r>
       <w:r>
         <w:br/>
@@ -296,757 +441,796 @@
         <w:t>C#</w:t>
       </w:r>
     </w:p>
-    <w:p>
-      <w:r>
-        <w:t>// Open the first PDF document (Barcode.pdf).</w:t>
-      </w:r>
-    </w:p>
-    <w:p>
-      <w:r>
-        <w:rPr>
-          <w:b/>
-          <w:bCs/>
-        </w:rPr>
-        <w:t>FileStream</w:t>
-      </w:r>
-      <w:r>
-        <w:t xml:space="preserve"> inputFileStream = </w:t>
-      </w:r>
-      <w:r>
-        <w:rPr>
-          <w:b/>
-          <w:bCs/>
-        </w:rPr>
-        <w:t>new</w:t>
-      </w:r>
-      <w:r>
-        <w:t xml:space="preserve"> </w:t>
-      </w:r>
-      <w:r>
-        <w:rPr>
-          <w:b/>
-          <w:bCs/>
-        </w:rPr>
-        <w:t>FileStream</w:t>
-      </w:r>
-      <w:r>
-        <w:t xml:space="preserve">(@"../../../Barcode.pdf", </w:t>
-      </w:r>
-      <w:r>
-        <w:rPr>
-          <w:b/>
-          <w:bCs/>
-        </w:rPr>
-        <w:t>FileMode</w:t>
-      </w:r>
-      <w:r>
-        <w:t xml:space="preserve">.Open, </w:t>
-      </w:r>
-      <w:r>
-        <w:rPr>
-          <w:b/>
-          <w:bCs/>
-        </w:rPr>
-        <w:t>FileAccess</w:t>
-      </w:r>
-      <w:r>
-        <w:t xml:space="preserve">.Read, </w:t>
-      </w:r>
-      <w:r>
-        <w:rPr>
-          <w:b/>
-          <w:bCs/>
-        </w:rPr>
-        <w:t>FileShare</w:t>
-      </w:r>
-      <w:r>
-        <w:t>.ReadWrite);</w:t>
-      </w:r>
-    </w:p>
-    <w:p>
-      <w:r>
-        <w:t>// Load the PDF document.</w:t>
-      </w:r>
-    </w:p>
-    <w:p>
-      <w:r>
-        <w:rPr>
-          <w:b/>
-          <w:bCs/>
-        </w:rPr>
-        <w:t>PdfLoadedDocument</w:t>
-      </w:r>
-      <w:r>
-        <w:t xml:space="preserve"> loadedDocument = </w:t>
-      </w:r>
-      <w:r>
-        <w:rPr>
-          <w:b/>
-          <w:bCs/>
-        </w:rPr>
-        <w:t>new</w:t>
-      </w:r>
-      <w:r>
-        <w:t xml:space="preserve"> </w:t>
-      </w:r>
-      <w:r>
-        <w:rPr>
-          <w:b/>
-          <w:bCs/>
-        </w:rPr>
-        <w:t>PdfLoadedDocument</w:t>
-      </w:r>
-      <w:r>
-        <w:t>(inputFileStream);</w:t>
-      </w:r>
-    </w:p>
-    <w:p>
-      <w:r>
-        <w:t>// Create a new PDF document.</w:t>
-      </w:r>
-    </w:p>
-    <w:p>
-      <w:r>
-        <w:rPr>
-          <w:b/>
-          <w:bCs/>
-        </w:rPr>
-        <w:t>PdfDocument</w:t>
-      </w:r>
-      <w:r>
-        <w:t xml:space="preserve"> document = </w:t>
-      </w:r>
-      <w:r>
-        <w:rPr>
-          <w:b/>
-          <w:bCs/>
-        </w:rPr>
-        <w:t>new</w:t>
-      </w:r>
-      <w:r>
-        <w:t xml:space="preserve"> </w:t>
-      </w:r>
-      <w:r>
-        <w:rPr>
-          <w:b/>
-          <w:bCs/>
-        </w:rPr>
-        <w:t>PdfDocument</w:t>
-      </w:r>
-      <w:r>
-        <w:t>();</w:t>
-      </w:r>
-    </w:p>
-    <w:p>
-      <w:r>
-        <w:t>// Add a section to the new document.</w:t>
-      </w:r>
-    </w:p>
-    <w:p>
-      <w:r>
-        <w:rPr>
-          <w:b/>
-          <w:bCs/>
-        </w:rPr>
-        <w:t>PdfSection</w:t>
-      </w:r>
-      <w:r>
-        <w:t xml:space="preserve"> section = document.Sections.</w:t>
-      </w:r>
-      <w:r>
-        <w:rPr>
-          <w:b/>
-          <w:bCs/>
-        </w:rPr>
-        <w:t>Add</w:t>
-      </w:r>
-      <w:r>
-        <w:t>();</w:t>
-      </w:r>
-    </w:p>
-    <w:p>
-      <w:r>
-        <w:t>// Set page label style and starting number for the section.</w:t>
-      </w:r>
-    </w:p>
-    <w:p>
-      <w:r>
-        <w:t xml:space="preserve">section.PageLabel = </w:t>
-      </w:r>
-      <w:r>
-        <w:rPr>
-          <w:b/>
-          <w:bCs/>
-        </w:rPr>
-        <w:t>new</w:t>
-      </w:r>
-      <w:r>
-        <w:t xml:space="preserve"> </w:t>
-      </w:r>
-      <w:r>
-        <w:rPr>
-          <w:b/>
-          <w:bCs/>
-        </w:rPr>
-        <w:t>PdfPageLabel</w:t>
-      </w:r>
-      <w:r>
-        <w:t>();</w:t>
-      </w:r>
-    </w:p>
-    <w:p>
-      <w:r>
-        <w:t>section.PageLabel.StartNumber = 1;</w:t>
-      </w:r>
-    </w:p>
-    <w:p>
-      <w:r>
-        <w:t xml:space="preserve">section.PageLabel.NumberStyle = </w:t>
-      </w:r>
-      <w:r>
-        <w:rPr>
-          <w:b/>
-          <w:bCs/>
-        </w:rPr>
-        <w:t>PdfNumberStyle</w:t>
-      </w:r>
-      <w:r>
-        <w:t>.UpperRoman;</w:t>
-      </w:r>
-    </w:p>
-    <w:p>
-      <w:r>
-        <w:t>// Set page margins to zero.</w:t>
-      </w:r>
-    </w:p>
-    <w:p>
-      <w:r>
-        <w:t>section.PageSettings.Margins.All = 0;</w:t>
-      </w:r>
-    </w:p>
-    <w:p>
-      <w:r>
-        <w:t>// Iterate through pages of the loaded document.</w:t>
-      </w:r>
-    </w:p>
-    <w:p>
-      <w:r>
-        <w:rPr>
-          <w:b/>
-          <w:bCs/>
-        </w:rPr>
-        <w:t>for</w:t>
-      </w:r>
-      <w:r>
-        <w:t xml:space="preserve"> (int i = 0; i &lt; loadedDocument.Pages.Count; i++)</w:t>
-      </w:r>
-    </w:p>
-    <w:p>
-      <w:r>
-        <w:t>{</w:t>
-      </w:r>
-    </w:p>
-    <w:p>
-      <w:r>
-        <w:lastRenderedPageBreak/>
-        <w:t xml:space="preserve">   // Add a new page to the section.</w:t>
-      </w:r>
-    </w:p>
-    <w:p>
-      <w:r>
-        <w:t xml:space="preserve">   </w:t>
-      </w:r>
-      <w:r>
-        <w:rPr>
-          <w:b/>
-          <w:bCs/>
-        </w:rPr>
-        <w:t>PdfPage</w:t>
-      </w:r>
-      <w:r>
-        <w:t xml:space="preserve"> page = section.Pages.</w:t>
-      </w:r>
-      <w:r>
-        <w:rPr>
-          <w:b/>
-          <w:bCs/>
-        </w:rPr>
-        <w:t>Add</w:t>
-      </w:r>
-      <w:r>
-        <w:t>();</w:t>
-      </w:r>
-    </w:p>
-    <w:p>
-      <w:r>
-        <w:t xml:space="preserve">   // Create page as template from the loaded document.</w:t>
-      </w:r>
-    </w:p>
-    <w:p>
-      <w:r>
-        <w:t xml:space="preserve">   </w:t>
-      </w:r>
-      <w:r>
-        <w:rPr>
-          <w:b/>
-          <w:bCs/>
-        </w:rPr>
-        <w:t>PdfTemplate</w:t>
-      </w:r>
-      <w:r>
-        <w:t xml:space="preserve"> template = loadedDocument.Pages[i].</w:t>
-      </w:r>
-      <w:r>
-        <w:rPr>
-          <w:b/>
-          <w:bCs/>
-        </w:rPr>
-        <w:t>CreateTemplate</w:t>
-      </w:r>
-      <w:r>
-        <w:t>();</w:t>
-      </w:r>
-    </w:p>
-    <w:p>
-      <w:r>
-        <w:t xml:space="preserve">   // Draw the template on the new page.</w:t>
-      </w:r>
-    </w:p>
-    <w:p>
-      <w:r>
-        <w:t xml:space="preserve">   page.Graphics.</w:t>
-      </w:r>
-      <w:r>
-        <w:rPr>
-          <w:b/>
-          <w:bCs/>
-        </w:rPr>
-        <w:t>DrawPdfTemplate</w:t>
-      </w:r>
-      <w:r>
-        <w:t xml:space="preserve">(template, </w:t>
-      </w:r>
-      <w:r>
-        <w:rPr>
-          <w:b/>
-          <w:bCs/>
-        </w:rPr>
-        <w:t>PointF</w:t>
-      </w:r>
-      <w:r>
-        <w:t>.Empty, template.Size);</w:t>
-      </w:r>
-    </w:p>
-    <w:p>
-      <w:r>
-        <w:t>}</w:t>
-      </w:r>
-    </w:p>
-    <w:p>
-      <w:r>
-        <w:t>// Open the second PDF document (Invoice.pdf).</w:t>
-      </w:r>
-    </w:p>
-    <w:p>
-      <w:r>
-        <w:t xml:space="preserve">loadedDocument = </w:t>
-      </w:r>
-      <w:r>
-        <w:rPr>
-          <w:b/>
-          <w:bCs/>
-        </w:rPr>
-        <w:t>new</w:t>
-      </w:r>
-      <w:r>
-        <w:t xml:space="preserve"> </w:t>
-      </w:r>
-      <w:r>
-        <w:rPr>
-          <w:b/>
-          <w:bCs/>
-        </w:rPr>
-        <w:t>PdfLoadedDocument</w:t>
-      </w:r>
-      <w:r>
-        <w:t>(</w:t>
-      </w:r>
-      <w:r>
-        <w:rPr>
-          <w:b/>
-          <w:bCs/>
-        </w:rPr>
-        <w:t>new</w:t>
-      </w:r>
-      <w:r>
-        <w:t xml:space="preserve"> </w:t>
-      </w:r>
-      <w:r>
-        <w:rPr>
-          <w:b/>
-          <w:bCs/>
-        </w:rPr>
-        <w:t>FileStream</w:t>
-      </w:r>
-      <w:r>
-        <w:t xml:space="preserve">(@"../../../Invoice.pdf", </w:t>
-      </w:r>
-      <w:r>
-        <w:rPr>
-          <w:b/>
-          <w:bCs/>
-        </w:rPr>
-        <w:t>FileMode</w:t>
-      </w:r>
-      <w:r>
-        <w:t>.Open));</w:t>
-      </w:r>
-    </w:p>
-    <w:p>
-      <w:r>
-        <w:t>// Add another section to the new document.</w:t>
-      </w:r>
-    </w:p>
-    <w:p>
-      <w:r>
-        <w:rPr>
-          <w:b/>
-          <w:bCs/>
-        </w:rPr>
-        <w:t>PdfSection</w:t>
-      </w:r>
-      <w:r>
-        <w:t xml:space="preserve"> section1 = document.Sections.</w:t>
-      </w:r>
-      <w:r>
-        <w:rPr>
-          <w:b/>
-          <w:bCs/>
-        </w:rPr>
-        <w:t>Add</w:t>
-      </w:r>
-      <w:r>
-        <w:t>();</w:t>
-      </w:r>
-    </w:p>
-    <w:p>
-      <w:r>
-        <w:t>// Set page label style and starting number for the second section.</w:t>
-      </w:r>
-    </w:p>
-    <w:p>
-      <w:r>
-        <w:t xml:space="preserve">section1.PageLabel = </w:t>
-      </w:r>
-      <w:r>
-        <w:rPr>
-          <w:b/>
-          <w:bCs/>
-        </w:rPr>
-        <w:t>new</w:t>
-      </w:r>
-      <w:r>
-        <w:t xml:space="preserve"> </w:t>
-      </w:r>
-      <w:r>
-        <w:rPr>
-          <w:b/>
-          <w:bCs/>
-        </w:rPr>
-        <w:t>PdfPageLabel</w:t>
-      </w:r>
-      <w:r>
-        <w:t>();</w:t>
-      </w:r>
-    </w:p>
-    <w:p>
-      <w:r>
-        <w:t>section1.PageLabel.StartNumber = 1;</w:t>
-      </w:r>
-    </w:p>
-    <w:p>
-      <w:r>
-        <w:t xml:space="preserve">section1.PageLabel.NumberStyle = </w:t>
-      </w:r>
-      <w:r>
-        <w:rPr>
-          <w:b/>
-          <w:bCs/>
-        </w:rPr>
-        <w:t>PdfNumberStyle</w:t>
-      </w:r>
-      <w:r>
-        <w:t>.Numeric;</w:t>
-      </w:r>
-    </w:p>
-    <w:p>
-      <w:r>
-        <w:t>// Set page margins to zero.</w:t>
-      </w:r>
-    </w:p>
-    <w:p>
-      <w:r>
-        <w:t>section1.PageSettings.Margins.All = 0;</w:t>
-      </w:r>
-    </w:p>
-    <w:p>
-      <w:r>
-        <w:t>// Iterate through pages of the second loaded document.</w:t>
-      </w:r>
-    </w:p>
-    <w:p>
-      <w:r>
-        <w:rPr>
-          <w:b/>
-          <w:bCs/>
-        </w:rPr>
-        <w:t>for</w:t>
-      </w:r>
-      <w:r>
-        <w:t xml:space="preserve"> (int i = 0; i &lt; loadedDocument.Pages.Count; i++)</w:t>
-      </w:r>
-    </w:p>
-    <w:p>
-      <w:r>
-        <w:t>{</w:t>
-      </w:r>
-    </w:p>
-    <w:p>
-      <w:r>
-        <w:t xml:space="preserve">   // Add a new page to the second section.</w:t>
-      </w:r>
-    </w:p>
-    <w:p>
-      <w:r>
-        <w:t xml:space="preserve">   </w:t>
-      </w:r>
-      <w:r>
-        <w:rPr>
-          <w:b/>
-          <w:bCs/>
-        </w:rPr>
-        <w:t>PdfPage</w:t>
-      </w:r>
-      <w:r>
-        <w:t xml:space="preserve"> page = section1.Pages.</w:t>
-      </w:r>
-      <w:r>
-        <w:rPr>
-          <w:b/>
-          <w:bCs/>
-        </w:rPr>
-        <w:t>Add</w:t>
-      </w:r>
-      <w:r>
-        <w:t>();</w:t>
-      </w:r>
-    </w:p>
-    <w:p>
-      <w:r>
-        <w:t xml:space="preserve">   // Create page as template from the second loaded document.</w:t>
-      </w:r>
-    </w:p>
-    <w:p>
-      <w:r>
-        <w:t xml:space="preserve">   </w:t>
-      </w:r>
-      <w:r>
-        <w:rPr>
-          <w:b/>
-          <w:bCs/>
-        </w:rPr>
-        <w:t>PdfTemplate</w:t>
-      </w:r>
-      <w:r>
-        <w:t xml:space="preserve"> template = loadedDocument.Pages[i].</w:t>
-      </w:r>
-      <w:r>
-        <w:rPr>
-          <w:b/>
-          <w:bCs/>
-        </w:rPr>
-        <w:t>CreateTemplate</w:t>
-      </w:r>
-      <w:r>
-        <w:t>();</w:t>
-      </w:r>
-    </w:p>
-    <w:p>
-      <w:r>
-        <w:t xml:space="preserve">   // Draw the template on the new page.</w:t>
-      </w:r>
-    </w:p>
-    <w:p>
-      <w:r>
-        <w:lastRenderedPageBreak/>
-        <w:t xml:space="preserve">   page.Graphics.</w:t>
-      </w:r>
-      <w:r>
-        <w:rPr>
-          <w:b/>
-          <w:bCs/>
-        </w:rPr>
-        <w:t>DrawPdfTemplate</w:t>
-      </w:r>
-      <w:r>
-        <w:t xml:space="preserve">(template, </w:t>
-      </w:r>
-      <w:r>
-        <w:rPr>
-          <w:b/>
-          <w:bCs/>
-        </w:rPr>
-        <w:t>PointF</w:t>
-      </w:r>
-      <w:r>
-        <w:t>.Empty, template.Size);</w:t>
-      </w:r>
-    </w:p>
-    <w:p>
-      <w:r>
-        <w:t>}</w:t>
-      </w:r>
-    </w:p>
+    <w:tbl>
+      <w:tblPr>
+        <w:tblStyle w:val="TableGrid"/>
+        <w:tblW w:w="0" w:type="auto"/>
+        <w:tblLook w:val="04A0" w:firstRow="1" w:lastRow="0" w:firstColumn="1" w:lastColumn="0" w:noHBand="0" w:noVBand="1"/>
+      </w:tblPr>
+      <w:tblGrid>
+        <w:gridCol w:w="9350"/>
+      </w:tblGrid>
+      <w:tr>
+        <w:tc>
+          <w:tcPr>
+            <w:tcW w:w="9350" w:type="dxa"/>
+          </w:tcPr>
+          <w:p>
+            <w:r>
+              <w:t>// Open the first PDF document (Barcode.pdf).</w:t>
+            </w:r>
+          </w:p>
+          <w:p>
+            <w:r>
+              <w:t>using (</w:t>
+            </w:r>
+            <w:proofErr w:type="spellStart"/>
+            <w:r>
+              <w:t>FileStream</w:t>
+            </w:r>
+            <w:proofErr w:type="spellEnd"/>
+            <w:r>
+              <w:t xml:space="preserve"> </w:t>
+            </w:r>
+            <w:proofErr w:type="spellStart"/>
+            <w:r>
+              <w:t>inputFileStream</w:t>
+            </w:r>
+            <w:proofErr w:type="spellEnd"/>
+            <w:r>
+              <w:t xml:space="preserve"> = new </w:t>
+            </w:r>
+            <w:proofErr w:type="spellStart"/>
+            <w:proofErr w:type="gramStart"/>
+            <w:r>
+              <w:t>FileStream</w:t>
+            </w:r>
+            <w:proofErr w:type="spellEnd"/>
+            <w:r>
+              <w:t>(</w:t>
+            </w:r>
+            <w:proofErr w:type="gramEnd"/>
+            <w:r>
+              <w:t xml:space="preserve">@"Barcode.pdf", </w:t>
+            </w:r>
+            <w:proofErr w:type="spellStart"/>
+            <w:r>
+              <w:t>FileMode.Open</w:t>
+            </w:r>
+            <w:proofErr w:type="spellEnd"/>
+            <w:r>
+              <w:t xml:space="preserve">, </w:t>
+            </w:r>
+            <w:proofErr w:type="spellStart"/>
+            <w:r>
+              <w:t>FileAccess.Read</w:t>
+            </w:r>
+            <w:proofErr w:type="spellEnd"/>
+            <w:r>
+              <w:t xml:space="preserve">, </w:t>
+            </w:r>
+            <w:proofErr w:type="spellStart"/>
+            <w:r>
+              <w:t>FileShare.ReadWrite</w:t>
+            </w:r>
+            <w:proofErr w:type="spellEnd"/>
+            <w:r>
+              <w:t>))</w:t>
+            </w:r>
+          </w:p>
+          <w:p>
+            <w:r>
+              <w:t>{</w:t>
+            </w:r>
+          </w:p>
+          <w:p>
+            <w:r>
+              <w:t xml:space="preserve">    // Load and process the PDF document.</w:t>
+            </w:r>
+          </w:p>
+          <w:p>
+            <w:r>
+              <w:t xml:space="preserve">    </w:t>
+            </w:r>
+            <w:proofErr w:type="spellStart"/>
+            <w:r>
+              <w:t>PdfLoadedDocument</w:t>
+            </w:r>
+            <w:proofErr w:type="spellEnd"/>
+            <w:r>
+              <w:t xml:space="preserve"> </w:t>
+            </w:r>
+            <w:proofErr w:type="spellStart"/>
+            <w:r>
+              <w:t>loadedDocument</w:t>
+            </w:r>
+            <w:proofErr w:type="spellEnd"/>
+            <w:r>
+              <w:t xml:space="preserve"> = new </w:t>
+            </w:r>
+            <w:proofErr w:type="spellStart"/>
+            <w:r>
+              <w:t>PdfLoadedDocument</w:t>
+            </w:r>
+            <w:proofErr w:type="spellEnd"/>
+            <w:r>
+              <w:t>(</w:t>
+            </w:r>
+            <w:proofErr w:type="spellStart"/>
+            <w:r>
+              <w:t>inputFileStream</w:t>
+            </w:r>
+            <w:proofErr w:type="spellEnd"/>
+            <w:proofErr w:type="gramStart"/>
+            <w:r>
+              <w:t>);</w:t>
+            </w:r>
+            <w:proofErr w:type="gramEnd"/>
+          </w:p>
+          <w:p>
+            <w:r>
+              <w:t xml:space="preserve">    </w:t>
+            </w:r>
+            <w:proofErr w:type="spellStart"/>
+            <w:r>
+              <w:t>PdfDocument</w:t>
+            </w:r>
+            <w:proofErr w:type="spellEnd"/>
+            <w:r>
+              <w:t xml:space="preserve"> document = new </w:t>
+            </w:r>
+            <w:proofErr w:type="spellStart"/>
+            <w:proofErr w:type="gramStart"/>
+            <w:r>
+              <w:t>PdfDocument</w:t>
+            </w:r>
+            <w:proofErr w:type="spellEnd"/>
+            <w:r>
+              <w:t>();</w:t>
+            </w:r>
+            <w:proofErr w:type="gramEnd"/>
+          </w:p>
+          <w:p/>
+          <w:p>
+            <w:r>
+              <w:t xml:space="preserve">    // Add pages from the first document</w:t>
+            </w:r>
+          </w:p>
+          <w:p>
+            <w:r>
+              <w:t xml:space="preserve">    </w:t>
+            </w:r>
+            <w:proofErr w:type="spellStart"/>
+            <w:proofErr w:type="gramStart"/>
+            <w:r>
+              <w:t>AddPagesWithLabels</w:t>
+            </w:r>
+            <w:proofErr w:type="spellEnd"/>
+            <w:r>
+              <w:t>(</w:t>
+            </w:r>
+            <w:proofErr w:type="spellStart"/>
+            <w:proofErr w:type="gramEnd"/>
+            <w:r>
+              <w:t>loadedDocument</w:t>
+            </w:r>
+            <w:proofErr w:type="spellEnd"/>
+            <w:r>
+              <w:t xml:space="preserve">, document, </w:t>
+            </w:r>
+            <w:proofErr w:type="spellStart"/>
+            <w:r>
+              <w:t>PdfNumberStyle.UpperRoman</w:t>
+            </w:r>
+            <w:proofErr w:type="spellEnd"/>
+            <w:proofErr w:type="gramStart"/>
+            <w:r>
+              <w:t>);</w:t>
+            </w:r>
+            <w:proofErr w:type="gramEnd"/>
+          </w:p>
+          <w:p/>
+          <w:p>
+            <w:r>
+              <w:t xml:space="preserve">    // Open the second PDF document (Invoice.pdf).</w:t>
+            </w:r>
+          </w:p>
+          <w:p>
+            <w:r>
+              <w:t xml:space="preserve">    </w:t>
+            </w:r>
+            <w:proofErr w:type="spellStart"/>
+            <w:r>
+              <w:t>loadedDocument</w:t>
+            </w:r>
+            <w:proofErr w:type="spellEnd"/>
+            <w:r>
+              <w:t xml:space="preserve"> = new </w:t>
+            </w:r>
+            <w:proofErr w:type="spellStart"/>
+            <w:proofErr w:type="gramStart"/>
+            <w:r>
+              <w:t>PdfLoadedDocument</w:t>
+            </w:r>
+            <w:proofErr w:type="spellEnd"/>
+            <w:r>
+              <w:t>(</w:t>
+            </w:r>
+            <w:proofErr w:type="gramEnd"/>
+            <w:r>
+              <w:t xml:space="preserve">new </w:t>
+            </w:r>
+            <w:proofErr w:type="spellStart"/>
+            <w:proofErr w:type="gramStart"/>
+            <w:r>
+              <w:t>FileStream</w:t>
+            </w:r>
+            <w:proofErr w:type="spellEnd"/>
+            <w:r>
+              <w:t>(</w:t>
+            </w:r>
+            <w:proofErr w:type="gramEnd"/>
+            <w:r>
+              <w:t xml:space="preserve">@"Invoice.pdf", </w:t>
+            </w:r>
+            <w:proofErr w:type="spellStart"/>
+            <w:r>
+              <w:t>FileMode.Open</w:t>
+            </w:r>
+            <w:proofErr w:type="spellEnd"/>
+            <w:r>
+              <w:t>)</w:t>
+            </w:r>
+            <w:proofErr w:type="gramStart"/>
+            <w:r>
+              <w:t>);</w:t>
+            </w:r>
+            <w:proofErr w:type="gramEnd"/>
+          </w:p>
+          <w:p>
+            <w:r>
+              <w:t xml:space="preserve">    </w:t>
+            </w:r>
+          </w:p>
+          <w:p>
+            <w:r>
+              <w:lastRenderedPageBreak/>
+              <w:t xml:space="preserve">    // Add pages from the second document</w:t>
+            </w:r>
+          </w:p>
+          <w:p>
+            <w:r>
+              <w:t xml:space="preserve">    </w:t>
+            </w:r>
+            <w:proofErr w:type="spellStart"/>
+            <w:proofErr w:type="gramStart"/>
+            <w:r>
+              <w:t>AddPagesWithLabels</w:t>
+            </w:r>
+            <w:proofErr w:type="spellEnd"/>
+            <w:r>
+              <w:t>(</w:t>
+            </w:r>
+            <w:proofErr w:type="spellStart"/>
+            <w:proofErr w:type="gramEnd"/>
+            <w:r>
+              <w:t>loadedDocument</w:t>
+            </w:r>
+            <w:proofErr w:type="spellEnd"/>
+            <w:r>
+              <w:t xml:space="preserve">, document, </w:t>
+            </w:r>
+            <w:proofErr w:type="spellStart"/>
+            <w:r>
+              <w:t>PdfNumberStyle.Numeric</w:t>
+            </w:r>
+            <w:proofErr w:type="spellEnd"/>
+            <w:proofErr w:type="gramStart"/>
+            <w:r>
+              <w:t>);</w:t>
+            </w:r>
+            <w:proofErr w:type="gramEnd"/>
+          </w:p>
+          <w:p/>
+          <w:p>
+            <w:r>
+              <w:t xml:space="preserve">    // Save the final PDF document.</w:t>
+            </w:r>
+          </w:p>
+          <w:p>
+            <w:r>
+              <w:t xml:space="preserve">    using (</w:t>
+            </w:r>
+            <w:proofErr w:type="spellStart"/>
+            <w:r>
+              <w:t>MemoryStream</w:t>
+            </w:r>
+            <w:proofErr w:type="spellEnd"/>
+            <w:r>
+              <w:t xml:space="preserve"> stream = new </w:t>
+            </w:r>
+            <w:proofErr w:type="spellStart"/>
+            <w:proofErr w:type="gramStart"/>
+            <w:r>
+              <w:t>MemoryStream</w:t>
+            </w:r>
+            <w:proofErr w:type="spellEnd"/>
+            <w:r>
+              <w:t>(</w:t>
+            </w:r>
+            <w:proofErr w:type="gramEnd"/>
+            <w:r>
+              <w:t>))</w:t>
+            </w:r>
+          </w:p>
+          <w:p>
+            <w:r>
+              <w:t xml:space="preserve">    {</w:t>
+            </w:r>
+          </w:p>
+          <w:p>
+            <w:r>
+              <w:t xml:space="preserve">        </w:t>
+            </w:r>
+            <w:proofErr w:type="spellStart"/>
+            <w:proofErr w:type="gramStart"/>
+            <w:r>
+              <w:t>document.Save</w:t>
+            </w:r>
+            <w:proofErr w:type="spellEnd"/>
+            <w:proofErr w:type="gramEnd"/>
+            <w:r>
+              <w:t>(stream</w:t>
+            </w:r>
+            <w:proofErr w:type="gramStart"/>
+            <w:r>
+              <w:t>);</w:t>
+            </w:r>
+            <w:proofErr w:type="gramEnd"/>
+          </w:p>
+          <w:p>
+            <w:r>
+              <w:t xml:space="preserve">        </w:t>
+            </w:r>
+            <w:proofErr w:type="spellStart"/>
+            <w:r>
+              <w:t>File.</w:t>
+            </w:r>
+            <w:proofErr w:type="gramStart"/>
+            <w:r>
+              <w:t>WriteAllBytes</w:t>
+            </w:r>
+            <w:proofErr w:type="spellEnd"/>
+            <w:r>
+              <w:t>(@</w:t>
+            </w:r>
+            <w:proofErr w:type="gramEnd"/>
+            <w:r>
+              <w:t xml:space="preserve">"Output.pdf", </w:t>
+            </w:r>
+            <w:proofErr w:type="spellStart"/>
+            <w:proofErr w:type="gramStart"/>
+            <w:r>
+              <w:t>stream.ToArray</w:t>
+            </w:r>
+            <w:proofErr w:type="spellEnd"/>
+            <w:proofErr w:type="gramEnd"/>
+            <w:r>
+              <w:t>()</w:t>
+            </w:r>
+            <w:proofErr w:type="gramStart"/>
+            <w:r>
+              <w:t>);</w:t>
+            </w:r>
+            <w:proofErr w:type="gramEnd"/>
+          </w:p>
+          <w:p>
+            <w:r>
+              <w:t xml:space="preserve">    }</w:t>
+            </w:r>
+          </w:p>
+          <w:p>
+            <w:r>
+              <w:t xml:space="preserve">    </w:t>
+            </w:r>
+            <w:proofErr w:type="spellStart"/>
+            <w:proofErr w:type="gramStart"/>
+            <w:r>
+              <w:t>document.Close</w:t>
+            </w:r>
+            <w:proofErr w:type="spellEnd"/>
+            <w:proofErr w:type="gramEnd"/>
+            <w:r>
+              <w:t>(true</w:t>
+            </w:r>
+            <w:proofErr w:type="gramStart"/>
+            <w:r>
+              <w:t>);</w:t>
+            </w:r>
+            <w:proofErr w:type="gramEnd"/>
+          </w:p>
+          <w:p>
+            <w:r>
+              <w:t>}</w:t>
+            </w:r>
+          </w:p>
+          <w:p/>
+          <w:p>
+            <w:r>
+              <w:t>// Helper function to add pages with labels</w:t>
+            </w:r>
+          </w:p>
+          <w:p>
+            <w:r>
+              <w:t xml:space="preserve">static void </w:t>
+            </w:r>
+            <w:proofErr w:type="spellStart"/>
+            <w:proofErr w:type="gramStart"/>
+            <w:r>
+              <w:t>AddPagesWithLabels</w:t>
+            </w:r>
+            <w:proofErr w:type="spellEnd"/>
+            <w:r>
+              <w:t>(</w:t>
+            </w:r>
+            <w:proofErr w:type="spellStart"/>
+            <w:proofErr w:type="gramEnd"/>
+            <w:r>
+              <w:t>PdfLoadedDocument</w:t>
+            </w:r>
+            <w:proofErr w:type="spellEnd"/>
+            <w:r>
+              <w:t xml:space="preserve"> </w:t>
+            </w:r>
+            <w:proofErr w:type="spellStart"/>
+            <w:r>
+              <w:t>loadedDocument</w:t>
+            </w:r>
+            <w:proofErr w:type="spellEnd"/>
+            <w:r>
+              <w:t xml:space="preserve">, </w:t>
+            </w:r>
+            <w:proofErr w:type="spellStart"/>
+            <w:r>
+              <w:t>PdfDocument</w:t>
+            </w:r>
+            <w:proofErr w:type="spellEnd"/>
+            <w:r>
+              <w:t xml:space="preserve"> document, </w:t>
+            </w:r>
+            <w:proofErr w:type="spellStart"/>
+            <w:r>
+              <w:t>PdfNumberStyle</w:t>
+            </w:r>
+            <w:proofErr w:type="spellEnd"/>
+            <w:r>
+              <w:t xml:space="preserve"> </w:t>
+            </w:r>
+            <w:proofErr w:type="spellStart"/>
+            <w:r>
+              <w:t>numberStyle</w:t>
+            </w:r>
+            <w:proofErr w:type="spellEnd"/>
+            <w:r>
+              <w:t>)</w:t>
+            </w:r>
+          </w:p>
+          <w:p>
+            <w:r>
+              <w:t>{</w:t>
+            </w:r>
+          </w:p>
+          <w:p>
+            <w:r>
+              <w:t xml:space="preserve">    </w:t>
+            </w:r>
+            <w:proofErr w:type="spellStart"/>
+            <w:r>
+              <w:t>PdfSection</w:t>
+            </w:r>
+            <w:proofErr w:type="spellEnd"/>
+            <w:r>
+              <w:t xml:space="preserve"> section = </w:t>
+            </w:r>
+            <w:proofErr w:type="spellStart"/>
+            <w:proofErr w:type="gramStart"/>
+            <w:r>
+              <w:t>document.Sections.Add</w:t>
+            </w:r>
+            <w:proofErr w:type="spellEnd"/>
+            <w:proofErr w:type="gramEnd"/>
+            <w:r>
+              <w:t>(</w:t>
+            </w:r>
+            <w:proofErr w:type="gramStart"/>
+            <w:r>
+              <w:t>);</w:t>
+            </w:r>
+            <w:proofErr w:type="gramEnd"/>
+          </w:p>
+          <w:p>
+            <w:r>
+              <w:t xml:space="preserve">    </w:t>
+            </w:r>
+            <w:proofErr w:type="spellStart"/>
+            <w:proofErr w:type="gramStart"/>
+            <w:r>
+              <w:t>section.PageLabel</w:t>
+            </w:r>
+            <w:proofErr w:type="spellEnd"/>
+            <w:proofErr w:type="gramEnd"/>
+            <w:r>
+              <w:t xml:space="preserve"> = new </w:t>
+            </w:r>
+            <w:proofErr w:type="spellStart"/>
+            <w:proofErr w:type="gramStart"/>
+            <w:r>
+              <w:t>PdfPageLabel</w:t>
+            </w:r>
+            <w:proofErr w:type="spellEnd"/>
+            <w:r>
+              <w:t>();</w:t>
+            </w:r>
+            <w:proofErr w:type="gramEnd"/>
+          </w:p>
+          <w:p>
+            <w:r>
+              <w:t xml:space="preserve">    </w:t>
+            </w:r>
+            <w:proofErr w:type="spellStart"/>
+            <w:proofErr w:type="gramStart"/>
+            <w:r>
+              <w:t>section.PageLabel.StartNumber</w:t>
+            </w:r>
+            <w:proofErr w:type="spellEnd"/>
+            <w:proofErr w:type="gramEnd"/>
+            <w:r>
+              <w:t xml:space="preserve"> = </w:t>
+            </w:r>
+            <w:proofErr w:type="gramStart"/>
+            <w:r>
+              <w:t>1;</w:t>
+            </w:r>
+            <w:proofErr w:type="gramEnd"/>
+          </w:p>
+          <w:p>
+            <w:r>
+              <w:t xml:space="preserve">    </w:t>
+            </w:r>
+            <w:proofErr w:type="spellStart"/>
+            <w:proofErr w:type="gramStart"/>
+            <w:r>
+              <w:t>section.PageLabel.NumberStyle</w:t>
+            </w:r>
+            <w:proofErr w:type="spellEnd"/>
+            <w:proofErr w:type="gramEnd"/>
+            <w:r>
+              <w:t xml:space="preserve"> = </w:t>
+            </w:r>
+            <w:proofErr w:type="spellStart"/>
+            <w:proofErr w:type="gramStart"/>
+            <w:r>
+              <w:t>numberStyle</w:t>
+            </w:r>
+            <w:proofErr w:type="spellEnd"/>
+            <w:r>
+              <w:t>;</w:t>
+            </w:r>
+            <w:proofErr w:type="gramEnd"/>
+          </w:p>
+          <w:p>
+            <w:r>
+              <w:t xml:space="preserve">    </w:t>
+            </w:r>
+            <w:proofErr w:type="spellStart"/>
+            <w:proofErr w:type="gramStart"/>
+            <w:r>
+              <w:t>section.PageSettings.Margins</w:t>
+            </w:r>
+            <w:proofErr w:type="gramEnd"/>
+            <w:r>
+              <w:t>.All</w:t>
+            </w:r>
+            <w:proofErr w:type="spellEnd"/>
+            <w:r>
+              <w:t xml:space="preserve"> = </w:t>
+            </w:r>
+            <w:proofErr w:type="gramStart"/>
+            <w:r>
+              <w:t>0;</w:t>
+            </w:r>
+            <w:proofErr w:type="gramEnd"/>
+          </w:p>
+          <w:p/>
+          <w:p>
+            <w:r>
+              <w:t xml:space="preserve">    for (int </w:t>
+            </w:r>
+            <w:proofErr w:type="spellStart"/>
+            <w:r>
+              <w:t>i</w:t>
+            </w:r>
+            <w:proofErr w:type="spellEnd"/>
+            <w:r>
+              <w:t xml:space="preserve"> = 0; </w:t>
+            </w:r>
+            <w:proofErr w:type="spellStart"/>
+            <w:r>
+              <w:t>i</w:t>
+            </w:r>
+            <w:proofErr w:type="spellEnd"/>
+            <w:r>
+              <w:t xml:space="preserve"> &lt; </w:t>
+            </w:r>
+            <w:proofErr w:type="spellStart"/>
+            <w:proofErr w:type="gramStart"/>
+            <w:r>
+              <w:t>loadedDocument.Pages.Count</w:t>
+            </w:r>
+            <w:proofErr w:type="spellEnd"/>
+            <w:proofErr w:type="gramEnd"/>
+            <w:r>
+              <w:t xml:space="preserve">; </w:t>
+            </w:r>
+            <w:proofErr w:type="spellStart"/>
+            <w:r>
+              <w:t>i</w:t>
+            </w:r>
+            <w:proofErr w:type="spellEnd"/>
+            <w:r>
+              <w:t>++)</w:t>
+            </w:r>
+          </w:p>
+          <w:p>
+            <w:r>
+              <w:t xml:space="preserve">    {</w:t>
+            </w:r>
+          </w:p>
+          <w:p>
+            <w:r>
+              <w:t xml:space="preserve">        </w:t>
+            </w:r>
+            <w:proofErr w:type="spellStart"/>
+            <w:r>
+              <w:t>PdfPage</w:t>
+            </w:r>
+            <w:proofErr w:type="spellEnd"/>
+            <w:r>
+              <w:t xml:space="preserve"> page = </w:t>
+            </w:r>
+            <w:proofErr w:type="spellStart"/>
+            <w:proofErr w:type="gramStart"/>
+            <w:r>
+              <w:t>section.Pages.Add</w:t>
+            </w:r>
+            <w:proofErr w:type="spellEnd"/>
+            <w:proofErr w:type="gramEnd"/>
+            <w:r>
+              <w:t>(</w:t>
+            </w:r>
+            <w:proofErr w:type="gramStart"/>
+            <w:r>
+              <w:t>);</w:t>
+            </w:r>
+            <w:proofErr w:type="gramEnd"/>
+          </w:p>
+          <w:p>
+            <w:r>
+              <w:t xml:space="preserve">        </w:t>
+            </w:r>
+            <w:proofErr w:type="spellStart"/>
+            <w:r>
+              <w:t>PdfTemplate</w:t>
+            </w:r>
+            <w:proofErr w:type="spellEnd"/>
+            <w:r>
+              <w:t xml:space="preserve"> template = </w:t>
+            </w:r>
+            <w:proofErr w:type="spellStart"/>
+            <w:r>
+              <w:t>loadedDocument.Pages</w:t>
+            </w:r>
+            <w:proofErr w:type="spellEnd"/>
+            <w:r>
+              <w:t>[</w:t>
+            </w:r>
+            <w:proofErr w:type="spellStart"/>
+            <w:r>
+              <w:t>i</w:t>
+            </w:r>
+            <w:proofErr w:type="spellEnd"/>
+            <w:proofErr w:type="gramStart"/>
+            <w:r>
+              <w:t>].</w:t>
+            </w:r>
+            <w:proofErr w:type="spellStart"/>
+            <w:r>
+              <w:t>CreateTemplate</w:t>
+            </w:r>
+            <w:proofErr w:type="spellEnd"/>
+            <w:proofErr w:type="gramEnd"/>
+            <w:r>
+              <w:t>(</w:t>
+            </w:r>
+            <w:proofErr w:type="gramStart"/>
+            <w:r>
+              <w:t>);</w:t>
+            </w:r>
+            <w:proofErr w:type="gramEnd"/>
+          </w:p>
+          <w:p>
+            <w:r>
+              <w:t xml:space="preserve">        </w:t>
+            </w:r>
+            <w:proofErr w:type="spellStart"/>
+            <w:proofErr w:type="gramStart"/>
+            <w:r>
+              <w:t>page.Graphics.DrawPdfTemplate</w:t>
+            </w:r>
+            <w:proofErr w:type="spellEnd"/>
+            <w:proofErr w:type="gramEnd"/>
+            <w:r>
+              <w:t xml:space="preserve">(template, </w:t>
+            </w:r>
+            <w:proofErr w:type="spellStart"/>
+            <w:r>
+              <w:t>PointF.Empty</w:t>
+            </w:r>
+            <w:proofErr w:type="spellEnd"/>
+            <w:r>
+              <w:t xml:space="preserve">, </w:t>
+            </w:r>
+            <w:proofErr w:type="spellStart"/>
+            <w:proofErr w:type="gramStart"/>
+            <w:r>
+              <w:t>template.Size</w:t>
+            </w:r>
+            <w:proofErr w:type="spellEnd"/>
+            <w:r>
+              <w:t>);</w:t>
+            </w:r>
+            <w:proofErr w:type="gramEnd"/>
+          </w:p>
+          <w:p>
+            <w:r>
+              <w:t xml:space="preserve">    }</w:t>
+            </w:r>
+          </w:p>
+          <w:p>
+            <w:r>
+              <w:t xml:space="preserve">    </w:t>
+            </w:r>
+            <w:proofErr w:type="spellStart"/>
+            <w:r>
+              <w:t>loadedDocument.Close</w:t>
+            </w:r>
+            <w:proofErr w:type="spellEnd"/>
+            <w:r>
+              <w:t>(true</w:t>
+            </w:r>
+            <w:proofErr w:type="gramStart"/>
+            <w:r>
+              <w:t>);</w:t>
+            </w:r>
+            <w:proofErr w:type="gramEnd"/>
+          </w:p>
+          <w:p>
+            <w:r>
+              <w:t>}</w:t>
+            </w:r>
+          </w:p>
+        </w:tc>
+      </w:tr>
+    </w:tbl>
     <w:p/>
     <w:p>
       <w:r>
-        <w:t>// Close the loaded document.</w:t>
-      </w:r>
-    </w:p>
-    <w:p>
-      <w:r>
-        <w:t>loadedDocument.</w:t>
-      </w:r>
-      <w:r>
-        <w:rPr>
-          <w:b/>
-          <w:bCs/>
-        </w:rPr>
-        <w:t>Close</w:t>
-      </w:r>
-      <w:r>
-        <w:t>(true);</w:t>
-      </w:r>
-    </w:p>
-    <w:p>
-      <w:r>
-        <w:t>// Create a memory stream to save the new document.</w:t>
-      </w:r>
-    </w:p>
-    <w:p>
-      <w:r>
-        <w:rPr>
-          <w:b/>
-          <w:bCs/>
-        </w:rPr>
-        <w:t>MemoryStream</w:t>
-      </w:r>
-      <w:r>
-        <w:t xml:space="preserve"> stream = </w:t>
-      </w:r>
-      <w:r>
-        <w:rPr>
-          <w:b/>
-          <w:bCs/>
-        </w:rPr>
-        <w:t>new</w:t>
-      </w:r>
-      <w:r>
-        <w:t xml:space="preserve"> </w:t>
-      </w:r>
-      <w:r>
-        <w:rPr>
-          <w:b/>
-          <w:bCs/>
-        </w:rPr>
-        <w:t>MemoryStream</w:t>
-      </w:r>
-      <w:r>
-        <w:t>();</w:t>
-      </w:r>
-    </w:p>
-    <w:p>
-      <w:r>
-        <w:t>// Save the new document to the memory stream.</w:t>
-      </w:r>
-    </w:p>
-    <w:p>
-      <w:r>
-        <w:t>document.</w:t>
-      </w:r>
-      <w:r>
-        <w:rPr>
-          <w:b/>
-          <w:bCs/>
-        </w:rPr>
-        <w:t>Save</w:t>
-      </w:r>
-      <w:r>
-        <w:t>(stream);</w:t>
-      </w:r>
-    </w:p>
-    <w:p>
-      <w:r>
-        <w:t>// Close the new document.</w:t>
-      </w:r>
-    </w:p>
-    <w:p>
-      <w:r>
-        <w:t>document.</w:t>
-      </w:r>
-      <w:r>
-        <w:rPr>
-          <w:b/>
-          <w:bCs/>
-        </w:rPr>
-        <w:t>Close</w:t>
-      </w:r>
-      <w:r>
-        <w:t>(true);</w:t>
-      </w:r>
-    </w:p>
-    <w:p>
-      <w:r>
-        <w:t>// Write the new document from the memory stream to a file.</w:t>
-      </w:r>
-    </w:p>
-    <w:p>
-      <w:r>
-        <w:rPr>
-          <w:b/>
-          <w:bCs/>
-        </w:rPr>
-        <w:t>File</w:t>
-      </w:r>
-      <w:r>
-        <w:t>.</w:t>
-      </w:r>
-      <w:r>
-        <w:rPr>
-          <w:b/>
-          <w:bCs/>
-        </w:rPr>
-        <w:t>WriteAllBytes</w:t>
-      </w:r>
-      <w:r>
-        <w:t>(@"Output.pdf", stream.</w:t>
-      </w:r>
-      <w:r>
-        <w:rPr>
-          <w:b/>
-          <w:bCs/>
-        </w:rPr>
-        <w:t>ToArray</w:t>
-      </w:r>
-      <w:r>
-        <w:t>());</w:t>
-      </w:r>
-    </w:p>
-    <w:p>
-      <w:r>
-        <w:t>A complete working sample can be downloaded from </w:t>
-      </w:r>
-      <w:hyperlink r:id="rId10" w:tgtFrame="_blank" w:history="1">
+        <w:t>A complete working sample can be downloaded</w:t>
+      </w:r>
+      <w:r>
+        <w:t xml:space="preserve">: </w:t>
+      </w:r>
+      <w:hyperlink r:id="rId9" w:tgtFrame="_blank" w:history="1">
         <w:r>
           <w:rPr>
             <w:rStyle w:val="Hyperlink"/>
@@ -1059,15 +1243,20 @@
     </w:p>
     <w:p>
       <w:r>
-        <w:t xml:space="preserve">By following these steps and using the provided code, you will create a new PDF document that imports pages from two existing PDFs (Barcode.pdf and Invoice.pdf). Each section of the new document will have its own page labels with different numbering styles. The first </w:t>
-      </w:r>
-      <w:r>
+        <w:t>By executing the program, the output PDF document will be generated as shown below</w:t>
+      </w:r>
+      <w:r>
+        <w:t>:</w:t>
+      </w:r>
+    </w:p>
+    <w:p>
+      <w:r>
+        <w:rPr>
+          <w:noProof/>
+        </w:rPr>
         <w:lastRenderedPageBreak/>
-        <w:t>section uses upper Roman numerals, and the second.</w:t>
-      </w:r>
-      <w:r>
         <w:drawing>
-          <wp:inline distT="0" distB="0" distL="0" distR="0" wp14:anchorId="6BBD0635" wp14:editId="1934DC86">
+          <wp:inline distT="0" distB="0" distL="0" distR="0" wp14:anchorId="6BBD0635" wp14:editId="75CB2FF7">
             <wp:extent cx="5943600" cy="3637915"/>
             <wp:effectExtent l="0" t="0" r="0" b="635"/>
             <wp:docPr id="412197024" name="Picture 4" descr="A screenshot of a computer&#10;&#10;AI-generated content may be incorrect."/>
@@ -1084,7 +1273,7 @@
                     </pic:cNvPicPr>
                   </pic:nvPicPr>
                   <pic:blipFill>
-                    <a:blip r:embed="rId11" cstate="print">
+                    <a:blip r:embed="rId10" cstate="print">
                       <a:extLst>
                         <a:ext uri="{28A0092B-C50C-407E-A947-70E740481C1C}">
                           <a14:useLocalDpi xmlns:a14="http://schemas.microsoft.com/office/drawing/2010/main" val="0"/>
@@ -1118,38 +1307,129 @@
     </w:p>
     <w:p>
       <w:r>
-        <w:t>Take a moment to peruse the documentation for </w:t>
-      </w:r>
-      <w:hyperlink r:id="rId12" w:tgtFrame="_blank" w:tooltip="working with pages" w:history="1">
+        <w:t xml:space="preserve">Take a moment to explore the documentation for </w:t>
+      </w:r>
+      <w:hyperlink r:id="rId11" w:history="1">
+        <w:r>
+          <w:rPr>
+            <w:rStyle w:val="Hyperlink"/>
+          </w:rPr>
+          <w:t>working with pages</w:t>
+        </w:r>
+      </w:hyperlink>
+      <w:r>
+        <w:t>, where you'll find additional options such as inserting, removing, and rearranging pages in a PDF document, adding margins, and importing pages from an existing PDF.</w:t>
+      </w:r>
+    </w:p>
+    <w:p>
+      <w:r>
+        <w:rPr>
+          <w:b/>
+          <w:bCs/>
+        </w:rPr>
+        <w:t>Conclusion</w:t>
+      </w:r>
+    </w:p>
+    <w:p>
+      <w:pPr>
+        <w:rPr>
+          <w:b/>
+          <w:bCs/>
+        </w:rPr>
+      </w:pPr>
+      <w:r>
+        <w:t xml:space="preserve">I hope you enjoyed learning about how </w:t>
+      </w:r>
+      <w:r>
+        <w:t>to add</w:t>
+      </w:r>
+      <w:r>
+        <w:t xml:space="preserve"> page labels while importing pages from one PDF to </w:t>
+      </w:r>
+      <w:r>
+        <w:t>another</w:t>
+      </w:r>
+      <w:r>
+        <w:rPr>
+          <w:b/>
+          <w:bCs/>
+        </w:rPr>
+        <w:t>.</w:t>
+      </w:r>
+    </w:p>
+    <w:p>
+      <w:r>
+        <w:t>You can refer to our </w:t>
+      </w:r>
+      <w:hyperlink r:id="rId12" w:tgtFrame="_blank" w:history="1">
         <w:r>
           <w:rPr>
             <w:rStyle w:val="Hyperlink"/>
             <w:b/>
             <w:bCs/>
           </w:rPr>
-          <w:t>working with pages</w:t>
+          <w:t>ASP.NET Core PDF</w:t>
         </w:r>
       </w:hyperlink>
       <w:r>
-        <w:t>, where you will find other options like inserting, removing, and rearranging pages in PDF document, adding margin, and importing pages from the existing PDF document.</w:t>
-      </w:r>
-    </w:p>
-    <w:p>
-      <w:r>
-        <w:t>Refer </w:t>
-      </w:r>
-      <w:hyperlink r:id="rId13" w:tgtFrame="_blank" w:tooltip="here" w:history="1">
+        <w:t> feature tour page to know about its other groundbreaking feature representations and </w:t>
+      </w:r>
+      <w:hyperlink r:id="rId13" w:tgtFrame="_blank" w:history="1">
         <w:r>
           <w:rPr>
             <w:rStyle w:val="Hyperlink"/>
             <w:b/>
             <w:bCs/>
           </w:rPr>
-          <w:t>here</w:t>
+          <w:t>documentation</w:t>
         </w:r>
       </w:hyperlink>
       <w:r>
-        <w:t>to explore the rich set of Syncfusion Essential® PDF features.</w:t>
+        <w:t>, and how to quickly get started for configuration specifications. You can also explore our </w:t>
+      </w:r>
+      <w:hyperlink r:id="rId14" w:tgtFrame="_blank" w:history="1">
+        <w:r>
+          <w:rPr>
+            <w:rStyle w:val="Hyperlink"/>
+            <w:b/>
+            <w:bCs/>
+          </w:rPr>
+          <w:t>ASP.NET Core PDF example</w:t>
+        </w:r>
+      </w:hyperlink>
+      <w:r>
+        <w:t> to understand how to create and manipulate data in the .NET PDF. </w:t>
+      </w:r>
+    </w:p>
+    <w:p>
+      <w:r>
+        <w:t>For current customers, you can check out our Document processing libraries from the </w:t>
+      </w:r>
+      <w:hyperlink r:id="rId15" w:tgtFrame="_blank" w:tooltip="https://www.syncfusion.com/account/downloads" w:history="1">
+        <w:r>
+          <w:rPr>
+            <w:rStyle w:val="Hyperlink"/>
+            <w:b/>
+            <w:bCs/>
+          </w:rPr>
+          <w:t>License and Downloads</w:t>
+        </w:r>
+      </w:hyperlink>
+      <w:r>
+        <w:t> page. If you are new to Syncfusion®, you can try our 30-day </w:t>
+      </w:r>
+      <w:hyperlink r:id="rId16" w:tgtFrame="_blank" w:tooltip="https://www.syncfusion.com/downloads/aspnetcore-js2" w:history="1">
+        <w:r>
+          <w:rPr>
+            <w:rStyle w:val="Hyperlink"/>
+            <w:b/>
+            <w:bCs/>
+          </w:rPr>
+          <w:t>free trial</w:t>
+        </w:r>
+      </w:hyperlink>
+      <w:r>
+        <w:t> to check out our ASP.NET Core PDF and other .NET Core controls.</w:t>
       </w:r>
     </w:p>
     <w:p/>
@@ -2339,6 +2619,37 @@
       <w:shd w:val="clear" w:color="auto" w:fill="E1DFDD"/>
     </w:rPr>
   </w:style>
+  <w:style w:type="table" w:styleId="TableGrid">
+    <w:name w:val="Table Grid"/>
+    <w:basedOn w:val="TableNormal"/>
+    <w:uiPriority w:val="39"/>
+    <w:rsid w:val="001212A7"/>
+    <w:pPr>
+      <w:spacing w:after="0" w:line="240" w:lineRule="auto"/>
+    </w:pPr>
+    <w:tblPr>
+      <w:tblBorders>
+        <w:top w:val="single" w:sz="4" w:space="0" w:color="auto"/>
+        <w:left w:val="single" w:sz="4" w:space="0" w:color="auto"/>
+        <w:bottom w:val="single" w:sz="4" w:space="0" w:color="auto"/>
+        <w:right w:val="single" w:sz="4" w:space="0" w:color="auto"/>
+        <w:insideH w:val="single" w:sz="4" w:space="0" w:color="auto"/>
+        <w:insideV w:val="single" w:sz="4" w:space="0" w:color="auto"/>
+      </w:tblBorders>
+    </w:tblPr>
+  </w:style>
+  <w:style w:type="character" w:styleId="FollowedHyperlink">
+    <w:name w:val="FollowedHyperlink"/>
+    <w:basedOn w:val="DefaultParagraphFont"/>
+    <w:uiPriority w:val="99"/>
+    <w:semiHidden/>
+    <w:unhideWhenUsed/>
+    <w:rsid w:val="00EE0EBD"/>
+    <w:rPr>
+      <w:color w:val="96607D" w:themeColor="followedHyperlink"/>
+      <w:u w:val="single"/>
+    </w:rPr>
+  </w:style>
 </w:styles>
 </file>
 

</xml_diff>